<commit_message>
Updated Doc Port Scanner
Updated Doc Port Scanner
</commit_message>
<xml_diff>
--- a/Port_Scanner_Project.docx
+++ b/Port_Scanner_Project.docx
@@ -1070,10 +1070,8 @@
       </w:pPr>
       <w:r>
         <w:rPr>
-          <w:rFonts w:ascii="Arial" w:cs="Arial" w:eastAsia="Arial" w:hAnsi="Arial"/>
-          <w:rtl w:val="0"/>
-        </w:rPr>
-        <w:t xml:space="preserve"> ____________________________________________________________________</w:t>
+          <w:rtl w:val="0"/>
+        </w:rPr>
       </w:r>
     </w:p>
     <w:p>
@@ -1340,6 +1338,13 @@
           <w:u w:val="single"/>
           <w:rtl w:val="0"/>
         </w:rPr>
+        <w:br w:type="textWrapping"/>
+        <w:br w:type="textWrapping"/>
+        <w:br w:type="textWrapping"/>
+        <w:br w:type="textWrapping"/>
+        <w:br w:type="textWrapping"/>
+        <w:br w:type="textWrapping"/>
+        <w:br w:type="textWrapping"/>
         <w:t xml:space="preserve">Commitment to Responsible Use</w:t>
         <w:br w:type="textWrapping"/>
       </w:r>
@@ -1383,18 +1388,63 @@
       </w:pPr>
       <w:r>
         <w:rPr>
-          <w:b w:val="1"/>
-          <w:sz w:val="40"/>
-          <w:szCs w:val="40"/>
-          <w:rtl w:val="0"/>
-        </w:rPr>
-        <w:t xml:space="preserve">______________________________________________</w:t>
+          <w:rtl w:val="0"/>
+        </w:rPr>
       </w:r>
     </w:p>
     <w:p>
       <w:pPr>
         <w:spacing w:after="240" w:before="240" w:line="480" w:lineRule="auto"/>
         <w:ind w:left="2160" w:firstLine="720"/>
+        <w:rPr>
+          <w:rFonts w:ascii="Arial" w:cs="Arial" w:eastAsia="Arial" w:hAnsi="Arial"/>
+          <w:b w:val="1"/>
+          <w:sz w:val="30"/>
+          <w:szCs w:val="30"/>
+        </w:rPr>
+      </w:pPr>
+      <w:r>
+        <w:rPr>
+          <w:rFonts w:ascii="Arial" w:cs="Arial" w:eastAsia="Arial" w:hAnsi="Arial"/>
+          <w:b w:val="1"/>
+          <w:sz w:val="30"/>
+          <w:szCs w:val="30"/>
+          <w:rtl w:val="0"/>
+        </w:rPr>
+        <w:br w:type="textWrapping"/>
+        <w:br w:type="textWrapping"/>
+        <w:br w:type="textWrapping"/>
+        <w:br w:type="textWrapping"/>
+        <w:br w:type="textWrapping"/>
+        <w:br w:type="textWrapping"/>
+        <w:br w:type="textWrapping"/>
+        <w:br w:type="textWrapping"/>
+        <w:br w:type="textWrapping"/>
+        <w:br w:type="textWrapping"/>
+      </w:r>
+    </w:p>
+    <w:p>
+      <w:pPr>
+        <w:spacing w:after="240" w:before="240" w:line="480" w:lineRule="auto"/>
+        <w:ind w:left="2160" w:firstLine="720"/>
+        <w:rPr>
+          <w:rFonts w:ascii="Arial" w:cs="Arial" w:eastAsia="Arial" w:hAnsi="Arial"/>
+          <w:b w:val="1"/>
+          <w:sz w:val="30"/>
+          <w:szCs w:val="30"/>
+        </w:rPr>
+      </w:pPr>
+      <w:r>
+        <w:rPr>
+          <w:rtl w:val="0"/>
+        </w:rPr>
+      </w:r>
+    </w:p>
+    <w:p>
+      <w:pPr>
+        <w:spacing w:after="240" w:before="240" w:line="480" w:lineRule="auto"/>
+        <w:ind w:left="0" w:firstLine="0"/>
+        <w:jc w:val="center"/>
         <w:rPr>
           <w:b w:val="1"/>
           <w:sz w:val="40"/>
@@ -1511,29 +1561,25 @@
       </w:pPr>
       <w:r>
         <w:rPr>
-          <w:rtl w:val="0"/>
-        </w:rPr>
-      </w:r>
-    </w:p>
-    <w:p>
-      <w:pPr>
-        <w:spacing w:line="480" w:lineRule="auto"/>
-        <w:rPr>
-          <w:rFonts w:ascii="Courier New" w:cs="Courier New" w:eastAsia="Courier New" w:hAnsi="Courier New"/>
-          <w:b w:val="1"/>
-          <w:sz w:val="21"/>
-          <w:szCs w:val="21"/>
-        </w:rPr>
-      </w:pPr>
-      <w:r>
-        <w:rPr>
-          <w:rFonts w:ascii="Courier New" w:cs="Courier New" w:eastAsia="Courier New" w:hAnsi="Courier New"/>
-          <w:b w:val="1"/>
-          <w:sz w:val="21"/>
-          <w:szCs w:val="21"/>
+          <w:rFonts w:ascii="Courier New" w:cs="Courier New" w:eastAsia="Courier New" w:hAnsi="Courier New"/>
+          <w:b w:val="1"/>
+          <w:sz w:val="21"/>
+          <w:szCs w:val="21"/>
+          <w:rtl w:val="0"/>
+        </w:rPr>
+        <w:br w:type="textWrapping"/>
+      </w:r>
+      <w:r>
+        <w:rPr>
+          <w:rFonts w:ascii="Arial" w:cs="Arial" w:eastAsia="Arial" w:hAnsi="Arial"/>
           <w:rtl w:val="0"/>
         </w:rPr>
         <w:t xml:space="preserve">Also from the part where we tried to add the password section with the main variable priority so it would boot or proceed in order. We did not manage to provide the proper code to make it work this way thus we removed the main part of the code and we went in with cleaner version without parts. This helped us to reach the en result with no issues.</w:t>
+      </w:r>
+      <w:r>
+        <w:rPr>
+          <w:rtl w:val="0"/>
+        </w:rPr>
       </w:r>
     </w:p>
     <w:p>
@@ -1763,26 +1809,29 @@
         <w:spacing w:line="480" w:lineRule="auto"/>
         <w:jc w:val="center"/>
         <w:rPr>
+          <w:rFonts w:ascii="Arial" w:cs="Arial" w:eastAsia="Arial" w:hAnsi="Arial"/>
+          <w:b w:val="1"/>
+        </w:rPr>
+      </w:pPr>
+      <w:r>
+        <w:rPr>
           <w:b w:val="1"/>
           <w:sz w:val="40"/>
           <w:szCs w:val="40"/>
-        </w:rPr>
-      </w:pPr>
-      <w:r>
-        <w:rPr>
-          <w:b w:val="1"/>
-          <w:sz w:val="40"/>
-          <w:szCs w:val="40"/>
           <w:rtl w:val="0"/>
         </w:rPr>
         <w:t xml:space="preserve">____________________________________________</w:t>
+      </w:r>
+      <w:r>
+        <w:rPr>
+          <w:rtl w:val="0"/>
+        </w:rPr>
       </w:r>
     </w:p>
     <w:p>
       <w:pPr>
         <w:spacing w:line="480" w:lineRule="auto"/>
         <w:ind w:left="1440" w:firstLine="720"/>
-        <w:jc w:val="both"/>
         <w:rPr>
           <w:rFonts w:ascii="Arial" w:cs="Arial" w:eastAsia="Arial" w:hAnsi="Arial"/>
           <w:b w:val="1"/>
@@ -1797,27 +1846,16 @@
         <w:br w:type="textWrapping"/>
         <w:br w:type="textWrapping"/>
         <w:br w:type="textWrapping"/>
-      </w:r>
-    </w:p>
-    <w:p>
-      <w:pPr>
-        <w:spacing w:line="480" w:lineRule="auto"/>
-        <w:ind w:left="1440" w:firstLine="720"/>
-        <w:jc w:val="both"/>
-        <w:rPr>
-          <w:rFonts w:ascii="Arial" w:cs="Arial" w:eastAsia="Arial" w:hAnsi="Arial"/>
-          <w:b w:val="1"/>
-        </w:rPr>
-      </w:pPr>
-      <w:r>
-        <w:rPr>
-          <w:rFonts w:ascii="Arial" w:cs="Arial" w:eastAsia="Arial" w:hAnsi="Arial"/>
-          <w:b w:val="1"/>
-          <w:rtl w:val="0"/>
-        </w:rPr>
         <w:br w:type="textWrapping"/>
         <w:br w:type="textWrapping"/>
-        <w:t xml:space="preserve">How detection of port scanning can be achieved?</w:t>
+        <w:br w:type="textWrapping"/>
+        <w:br w:type="textWrapping"/>
+        <w:br w:type="textWrapping"/>
+        <w:br w:type="textWrapping"/>
+        <w:br w:type="textWrapping"/>
+        <w:br w:type="textWrapping"/>
+        <w:br w:type="textWrapping"/>
+        <w:t xml:space="preserve">How can detection of port scanning be achieved?</w:t>
       </w:r>
     </w:p>
     <w:p>
@@ -1868,12 +1906,12 @@
           <wp:inline distB="114300" distT="114300" distL="114300" distR="114300">
             <wp:extent cx="2043015" cy="468511"/>
             <wp:effectExtent b="0" l="0" r="0" t="0"/>
-            <wp:docPr id="2" name="image2.png"/>
+            <wp:docPr id="2" name="image1.png"/>
             <a:graphic>
               <a:graphicData uri="http://schemas.openxmlformats.org/drawingml/2006/picture">
                 <pic:pic>
                   <pic:nvPicPr>
-                    <pic:cNvPr id="0" name="image2.png"/>
+                    <pic:cNvPr id="0" name="image1.png"/>
                     <pic:cNvPicPr preferRelativeResize="0"/>
                   </pic:nvPicPr>
                   <pic:blipFill>
@@ -1956,12 +1994,12 @@
           <wp:inline distB="114300" distT="114300" distL="114300" distR="114300">
             <wp:extent cx="5567363" cy="994172"/>
             <wp:effectExtent b="0" l="0" r="0" t="0"/>
-            <wp:docPr id="3" name="image1.png"/>
+            <wp:docPr id="3" name="image2.png"/>
             <a:graphic>
               <a:graphicData uri="http://schemas.openxmlformats.org/drawingml/2006/picture">
                 <pic:pic>
                   <pic:nvPicPr>
-                    <pic:cNvPr id="0" name="image1.png"/>
+                    <pic:cNvPr id="0" name="image2.png"/>
                     <pic:cNvPicPr preferRelativeResize="0"/>
                   </pic:nvPicPr>
                   <pic:blipFill>
@@ -2228,7 +2266,8 @@
           <w:rFonts w:ascii="Arial" w:cs="Arial" w:eastAsia="Arial" w:hAnsi="Arial"/>
           <w:rtl w:val="0"/>
         </w:rPr>
-        <w:t xml:space="preserve">                                                                        </w:t>
+        <w:t xml:space="preserve">                                                                       </w:t>
+        <w:br w:type="textWrapping"/>
       </w:r>
     </w:p>
     <w:p>
@@ -2245,7 +2284,6 @@
           <w:rtl w:val="0"/>
         </w:rPr>
         <w:br w:type="textWrapping"/>
-        <w:br w:type="textWrapping"/>
         <w:t xml:space="preserve">1- Open: If the port is open this means listening. It responds with a SYN-ACK (Synchronize-Acknowledgement) packet.  </w:t>
       </w:r>
     </w:p>
@@ -2306,8 +2344,23 @@
     <w:p>
       <w:pPr>
         <w:spacing w:line="480" w:lineRule="auto"/>
-        <w:jc w:val="center"/>
+        <w:jc w:val="left"/>
         <w:rPr/>
+      </w:pPr>
+      <w:r>
+        <w:rPr>
+          <w:rtl w:val="0"/>
+        </w:rPr>
+      </w:r>
+    </w:p>
+    <w:p>
+      <w:pPr>
+        <w:spacing w:line="480" w:lineRule="auto"/>
+        <w:jc w:val="left"/>
+        <w:rPr>
+          <w:rFonts w:ascii="Arial" w:cs="Arial" w:eastAsia="Arial" w:hAnsi="Arial"/>
+          <w:b w:val="1"/>
+        </w:rPr>
       </w:pPr>
       <w:r>
         <w:rPr>
@@ -2316,198 +2369,8 @@
           <w:szCs w:val="40"/>
           <w:rtl w:val="0"/>
         </w:rPr>
-        <w:t xml:space="preserve">______________________________________________</w:t>
-      </w:r>
-      <w:r>
-        <w:rPr>
-          <w:rtl w:val="0"/>
-        </w:rPr>
-      </w:r>
-    </w:p>
-    <w:p>
-      <w:pPr>
-        <w:rPr/>
-      </w:pPr>
-      <w:r>
-        <w:rPr>
-          <w:rtl w:val="0"/>
-        </w:rPr>
-      </w:r>
-    </w:p>
-    <w:p>
-      <w:pPr>
-        <w:rPr/>
-      </w:pPr>
-      <w:r>
-        <w:rPr>
-          <w:rtl w:val="0"/>
-        </w:rPr>
-      </w:r>
-    </w:p>
-    <w:p>
-      <w:pPr>
-        <w:rPr/>
-      </w:pPr>
-      <w:r>
-        <w:rPr>
-          <w:rtl w:val="0"/>
-        </w:rPr>
-      </w:r>
-    </w:p>
-    <w:p>
-      <w:pPr>
-        <w:rPr/>
-      </w:pPr>
-      <w:r>
-        <w:rPr>
-          <w:rtl w:val="0"/>
-        </w:rPr>
-      </w:r>
-    </w:p>
-    <w:p>
-      <w:pPr>
-        <w:rPr/>
-      </w:pPr>
-      <w:r>
-        <w:rPr>
-          <w:rtl w:val="0"/>
-        </w:rPr>
-      </w:r>
-    </w:p>
-    <w:p>
-      <w:pPr>
-        <w:rPr/>
-      </w:pPr>
-      <w:r>
-        <w:rPr>
-          <w:rtl w:val="0"/>
-        </w:rPr>
-      </w:r>
-    </w:p>
-    <w:p>
-      <w:pPr>
-        <w:rPr/>
-      </w:pPr>
-      <w:r>
-        <w:rPr>
-          <w:rtl w:val="0"/>
-        </w:rPr>
-      </w:r>
-    </w:p>
-    <w:p>
-      <w:pPr>
-        <w:rPr/>
-      </w:pPr>
-      <w:r>
-        <w:rPr>
-          <w:rtl w:val="0"/>
-        </w:rPr>
-      </w:r>
-    </w:p>
-    <w:p>
-      <w:pPr>
-        <w:rPr/>
-      </w:pPr>
-      <w:r>
-        <w:rPr>
-          <w:rtl w:val="0"/>
-        </w:rPr>
-      </w:r>
-    </w:p>
-    <w:p>
-      <w:pPr>
-        <w:rPr/>
-      </w:pPr>
-      <w:r>
-        <w:rPr>
-          <w:rtl w:val="0"/>
-        </w:rPr>
-      </w:r>
-    </w:p>
-    <w:p>
-      <w:pPr>
-        <w:rPr/>
-      </w:pPr>
-      <w:r>
-        <w:rPr>
-          <w:rtl w:val="0"/>
-        </w:rPr>
-      </w:r>
-    </w:p>
-    <w:p>
-      <w:pPr>
-        <w:rPr/>
-      </w:pPr>
-      <w:r>
-        <w:rPr>
-          <w:rtl w:val="0"/>
-        </w:rPr>
-      </w:r>
-    </w:p>
-    <w:p>
-      <w:pPr>
-        <w:rPr/>
-      </w:pPr>
-      <w:r>
-        <w:rPr>
-          <w:rtl w:val="0"/>
-        </w:rPr>
-      </w:r>
-    </w:p>
-    <w:p>
-      <w:pPr>
-        <w:rPr/>
-      </w:pPr>
-      <w:r>
-        <w:rPr>
-          <w:rtl w:val="0"/>
-        </w:rPr>
-      </w:r>
-    </w:p>
-    <w:p>
-      <w:pPr>
-        <w:rPr/>
-      </w:pPr>
-      <w:r>
-        <w:rPr>
-          <w:rtl w:val="0"/>
-        </w:rPr>
-      </w:r>
-    </w:p>
-    <w:p>
-      <w:pPr>
-        <w:rPr/>
-      </w:pPr>
-      <w:r>
-        <w:rPr>
-          <w:rtl w:val="0"/>
-        </w:rPr>
-      </w:r>
-    </w:p>
-    <w:p>
-      <w:pPr>
-        <w:rPr/>
-      </w:pPr>
-      <w:r>
-        <w:rPr>
-          <w:rtl w:val="0"/>
-        </w:rPr>
-      </w:r>
-    </w:p>
-    <w:p>
-      <w:pPr>
-        <w:rPr/>
-      </w:pPr>
-      <w:r>
-        <w:rPr>
-          <w:rtl w:val="0"/>
-        </w:rPr>
-      </w:r>
-    </w:p>
-    <w:p>
-      <w:pPr>
-        <w:rPr/>
-      </w:pPr>
+        <w:t xml:space="preserve">____________________________________________</w:t>
+      </w:r>
       <w:r>
         <w:rPr>
           <w:rtl w:val="0"/>
@@ -2600,7 +2463,7 @@
         <w:shd w:fill="auto" w:val="clear"/>
         <w:spacing w:after="0" w:before="0" w:line="480" w:lineRule="auto"/>
         <w:ind w:left="0" w:right="0" w:firstLine="0"/>
-        <w:jc w:val="center"/>
+        <w:jc w:val="left"/>
         <w:rPr>
           <w:b w:val="1"/>
           <w:sz w:val="40"/>
@@ -2609,12 +2472,8 @@
       </w:pPr>
       <w:r>
         <w:rPr>
-          <w:b w:val="1"/>
-          <w:sz w:val="40"/>
-          <w:szCs w:val="40"/>
-          <w:rtl w:val="0"/>
-        </w:rPr>
-        <w:t xml:space="preserve">Principal Code (beta):</w:t>
+          <w:rtl w:val="0"/>
+        </w:rPr>
       </w:r>
     </w:p>
     <w:p>
@@ -2633,22 +2492,33 @@
         <w:shd w:fill="auto" w:val="clear"/>
         <w:spacing w:after="0" w:before="0" w:line="480" w:lineRule="auto"/>
         <w:ind w:left="0" w:right="0" w:firstLine="0"/>
-        <w:rPr>
-          <w:rFonts w:ascii="Courier New" w:cs="Courier New" w:eastAsia="Courier New" w:hAnsi="Courier New"/>
-          <w:b w:val="1"/>
-          <w:sz w:val="21"/>
-          <w:szCs w:val="21"/>
-        </w:rPr>
-      </w:pPr>
-      <w:r>
-        <w:rPr>
-          <w:rFonts w:ascii="Courier New" w:cs="Courier New" w:eastAsia="Courier New" w:hAnsi="Courier New"/>
-          <w:b w:val="1"/>
-          <w:sz w:val="21"/>
-          <w:szCs w:val="21"/>
-          <w:rtl w:val="0"/>
-        </w:rPr>
-        <w:t xml:space="preserve">import socket</w:t>
+        <w:jc w:val="left"/>
+        <w:rPr>
+          <w:b w:val="1"/>
+          <w:sz w:val="40"/>
+          <w:szCs w:val="40"/>
+        </w:rPr>
+      </w:pPr>
+      <w:r>
+        <w:rPr>
+          <w:b w:val="1"/>
+          <w:sz w:val="40"/>
+          <w:szCs w:val="40"/>
+          <w:rtl w:val="0"/>
+        </w:rPr>
+        <w:br w:type="textWrapping"/>
+        <w:br w:type="textWrapping"/>
+        <w:br w:type="textWrapping"/>
+        <w:br w:type="textWrapping"/>
+      </w:r>
+      <w:r>
+        <w:rPr>
+          <w:b w:val="1"/>
+          <w:sz w:val="40"/>
+          <w:szCs w:val="40"/>
+          <w:rtl w:val="0"/>
+        </w:rPr>
+        <w:t xml:space="preserve">Principal Code (beta):</w:t>
       </w:r>
     </w:p>
     <w:p>
@@ -2676,8 +2546,13 @@
       </w:pPr>
       <w:r>
         <w:rPr>
-          <w:rtl w:val="0"/>
-        </w:rPr>
+          <w:rFonts w:ascii="Courier New" w:cs="Courier New" w:eastAsia="Courier New" w:hAnsi="Courier New"/>
+          <w:b w:val="1"/>
+          <w:sz w:val="21"/>
+          <w:szCs w:val="21"/>
+          <w:rtl w:val="0"/>
+        </w:rPr>
+        <w:t xml:space="preserve">import socket</w:t>
       </w:r>
     </w:p>
     <w:p>
@@ -2705,13 +2580,8 @@
       </w:pPr>
       <w:r>
         <w:rPr>
-          <w:rFonts w:ascii="Courier New" w:cs="Courier New" w:eastAsia="Courier New" w:hAnsi="Courier New"/>
-          <w:b w:val="1"/>
-          <w:sz w:val="21"/>
-          <w:szCs w:val="21"/>
-          <w:rtl w:val="0"/>
-        </w:rPr>
-        <w:t xml:space="preserve">def log(message):</w:t>
+          <w:rtl w:val="0"/>
+        </w:rPr>
       </w:r>
     </w:p>
     <w:p>
@@ -2745,7 +2615,7 @@
           <w:szCs w:val="21"/>
           <w:rtl w:val="0"/>
         </w:rPr>
-        <w:t xml:space="preserve">    with open("simple_port_scanner.log", "a") as f:</w:t>
+        <w:t xml:space="preserve">def log(message):</w:t>
       </w:r>
     </w:p>
     <w:p>
@@ -2779,7 +2649,7 @@
           <w:szCs w:val="21"/>
           <w:rtl w:val="0"/>
         </w:rPr>
-        <w:t xml:space="preserve">        f.write(message + "\n")</w:t>
+        <w:t xml:space="preserve">    with open("simple_port_scanner.log", "a") as f:</w:t>
       </w:r>
     </w:p>
     <w:p>
@@ -2807,8 +2677,13 @@
       </w:pPr>
       <w:r>
         <w:rPr>
-          <w:rtl w:val="0"/>
-        </w:rPr>
+          <w:rFonts w:ascii="Courier New" w:cs="Courier New" w:eastAsia="Courier New" w:hAnsi="Courier New"/>
+          <w:b w:val="1"/>
+          <w:sz w:val="21"/>
+          <w:szCs w:val="21"/>
+          <w:rtl w:val="0"/>
+        </w:rPr>
+        <w:t xml:space="preserve">        f.write(message + "\n")</w:t>
       </w:r>
     </w:p>
     <w:p>
@@ -2836,13 +2711,8 @@
       </w:pPr>
       <w:r>
         <w:rPr>
-          <w:rFonts w:ascii="Courier New" w:cs="Courier New" w:eastAsia="Courier New" w:hAnsi="Courier New"/>
-          <w:b w:val="1"/>
-          <w:sz w:val="21"/>
-          <w:szCs w:val="21"/>
-          <w:rtl w:val="0"/>
-        </w:rPr>
-        <w:t xml:space="preserve">def scan_port(host, port):</w:t>
+          <w:rtl w:val="0"/>
+        </w:rPr>
       </w:r>
     </w:p>
     <w:p>
@@ -2876,7 +2746,7 @@
           <w:szCs w:val="21"/>
           <w:rtl w:val="0"/>
         </w:rPr>
-        <w:t xml:space="preserve">    s = socket.socket()</w:t>
+        <w:t xml:space="preserve">def scan_port(host, port):</w:t>
       </w:r>
     </w:p>
     <w:p>
@@ -2910,7 +2780,7 @@
           <w:szCs w:val="21"/>
           <w:rtl w:val="0"/>
         </w:rPr>
-        <w:t xml:space="preserve">    s.settimeout(1)</w:t>
+        <w:t xml:space="preserve">    s = socket.socket()</w:t>
       </w:r>
     </w:p>
     <w:p>
@@ -2944,7 +2814,7 @@
           <w:szCs w:val="21"/>
           <w:rtl w:val="0"/>
         </w:rPr>
-        <w:t xml:space="preserve">    try:</w:t>
+        <w:t xml:space="preserve">    s.settimeout(1)</w:t>
       </w:r>
     </w:p>
     <w:p>
@@ -2978,7 +2848,7 @@
           <w:szCs w:val="21"/>
           <w:rtl w:val="0"/>
         </w:rPr>
-        <w:t xml:space="preserve">        s.connect((host, port))</w:t>
+        <w:t xml:space="preserve">    try:</w:t>
       </w:r>
     </w:p>
     <w:p>
@@ -3012,7 +2882,7 @@
           <w:szCs w:val="21"/>
           <w:rtl w:val="0"/>
         </w:rPr>
-        <w:t xml:space="preserve">        result = f"Port {port} is OPEN on {host}"</w:t>
+        <w:t xml:space="preserve">        s.connect((host, port))</w:t>
       </w:r>
     </w:p>
     <w:p>
@@ -3046,7 +2916,7 @@
           <w:szCs w:val="21"/>
           <w:rtl w:val="0"/>
         </w:rPr>
-        <w:t xml:space="preserve">        print(result)</w:t>
+        <w:t xml:space="preserve">        result = f"Port {port} is OPEN on {host}"</w:t>
       </w:r>
     </w:p>
     <w:p>
@@ -3080,7 +2950,7 @@
           <w:szCs w:val="21"/>
           <w:rtl w:val="0"/>
         </w:rPr>
-        <w:t xml:space="preserve">        log(result)</w:t>
+        <w:t xml:space="preserve">        print(result)</w:t>
       </w:r>
     </w:p>
     <w:p>
@@ -3114,7 +2984,7 @@
           <w:szCs w:val="21"/>
           <w:rtl w:val="0"/>
         </w:rPr>
-        <w:t xml:space="preserve">        s.close()</w:t>
+        <w:t xml:space="preserve">        log(result)</w:t>
       </w:r>
     </w:p>
     <w:p>
@@ -3148,7 +3018,7 @@
           <w:szCs w:val="21"/>
           <w:rtl w:val="0"/>
         </w:rPr>
-        <w:t xml:space="preserve">        return True</w:t>
+        <w:t xml:space="preserve">        s.close()</w:t>
       </w:r>
     </w:p>
     <w:p>
@@ -3182,7 +3052,7 @@
           <w:szCs w:val="21"/>
           <w:rtl w:val="0"/>
         </w:rPr>
-        <w:t xml:space="preserve">    except:</w:t>
+        <w:t xml:space="preserve">        return True</w:t>
       </w:r>
     </w:p>
     <w:p>
@@ -3216,7 +3086,7 @@
           <w:szCs w:val="21"/>
           <w:rtl w:val="0"/>
         </w:rPr>
-        <w:t xml:space="preserve">        return False</w:t>
+        <w:t xml:space="preserve">    except:</w:t>
       </w:r>
     </w:p>
     <w:p>
@@ -3244,8 +3114,13 @@
       </w:pPr>
       <w:r>
         <w:rPr>
-          <w:rtl w:val="0"/>
-        </w:rPr>
+          <w:rFonts w:ascii="Courier New" w:cs="Courier New" w:eastAsia="Courier New" w:hAnsi="Courier New"/>
+          <w:b w:val="1"/>
+          <w:sz w:val="21"/>
+          <w:szCs w:val="21"/>
+          <w:rtl w:val="0"/>
+        </w:rPr>
+        <w:t xml:space="preserve">        return False</w:t>
       </w:r>
     </w:p>
     <w:p>
@@ -3273,13 +3148,8 @@
       </w:pPr>
       <w:r>
         <w:rPr>
-          <w:rFonts w:ascii="Courier New" w:cs="Courier New" w:eastAsia="Courier New" w:hAnsi="Courier New"/>
-          <w:b w:val="1"/>
-          <w:sz w:val="21"/>
-          <w:szCs w:val="21"/>
-          <w:rtl w:val="0"/>
-        </w:rPr>
-        <w:t xml:space="preserve">def scan_host(host, start_port, end_port):</w:t>
+          <w:rtl w:val="0"/>
+        </w:rPr>
       </w:r>
     </w:p>
     <w:p>
@@ -3313,7 +3183,7 @@
           <w:szCs w:val="21"/>
           <w:rtl w:val="0"/>
         </w:rPr>
-        <w:t xml:space="preserve">    header = f"Scanning {host} from port {start_port} to {end_port}"</w:t>
+        <w:t xml:space="preserve">def scan_host(host, start_port, end_port):</w:t>
       </w:r>
     </w:p>
     <w:p>
@@ -3347,7 +3217,7 @@
           <w:szCs w:val="21"/>
           <w:rtl w:val="0"/>
         </w:rPr>
-        <w:t xml:space="preserve">    print(header)</w:t>
+        <w:t xml:space="preserve">    header = f"Scanning {host} from port {start_port} to {end_port}"</w:t>
       </w:r>
     </w:p>
     <w:p>
@@ -3381,7 +3251,7 @@
           <w:szCs w:val="21"/>
           <w:rtl w:val="0"/>
         </w:rPr>
-        <w:t xml:space="preserve">    log(header)</w:t>
+        <w:t xml:space="preserve">    print(header)</w:t>
       </w:r>
     </w:p>
     <w:p>
@@ -3415,7 +3285,7 @@
           <w:szCs w:val="21"/>
           <w:rtl w:val="0"/>
         </w:rPr>
-        <w:t xml:space="preserve">    for port in range(start_port, end_port + 1):</w:t>
+        <w:t xml:space="preserve">    log(header)</w:t>
       </w:r>
     </w:p>
     <w:p>
@@ -3449,7 +3319,7 @@
           <w:szCs w:val="21"/>
           <w:rtl w:val="0"/>
         </w:rPr>
-        <w:t xml:space="preserve">        scan_port(host, port)</w:t>
+        <w:t xml:space="preserve">    for port in range(start_port, end_port + 1):</w:t>
       </w:r>
     </w:p>
     <w:p>
@@ -3477,8 +3347,14 @@
       </w:pPr>
       <w:r>
         <w:rPr>
-          <w:rtl w:val="0"/>
-        </w:rPr>
+          <w:rFonts w:ascii="Courier New" w:cs="Courier New" w:eastAsia="Courier New" w:hAnsi="Courier New"/>
+          <w:b w:val="1"/>
+          <w:sz w:val="21"/>
+          <w:szCs w:val="21"/>
+          <w:rtl w:val="0"/>
+        </w:rPr>
+        <w:t xml:space="preserve">        scan_port(host, port)</w:t>
+        <w:br w:type="textWrapping"/>
       </w:r>
     </w:p>
     <w:p>
@@ -3804,32 +3680,6 @@
         <w:spacing w:after="0" w:before="0" w:line="480" w:lineRule="auto"/>
         <w:ind w:left="0" w:right="0" w:firstLine="0"/>
         <w:rPr>
-          <w:b w:val="1"/>
-          <w:sz w:val="20"/>
-          <w:szCs w:val="20"/>
-        </w:rPr>
-      </w:pPr>
-      <w:r>
-        <w:rPr>
-          <w:rFonts w:ascii="Courier New" w:cs="Courier New" w:eastAsia="Courier New" w:hAnsi="Courier New"/>
-          <w:b w:val="1"/>
-          <w:sz w:val="21"/>
-          <w:szCs w:val="21"/>
-          <w:rtl w:val="0"/>
-        </w:rPr>
-        <w:t xml:space="preserve">________________________________________________________________________</w:t>
-      </w:r>
-      <w:r>
-        <w:rPr>
-          <w:rtl w:val="0"/>
-        </w:rPr>
-      </w:r>
-    </w:p>
-    <w:p>
-      <w:pPr>
-        <w:shd w:fill="ffffff" w:val="clear"/>
-        <w:spacing w:line="360" w:lineRule="auto"/>
-        <w:rPr>
           <w:rFonts w:ascii="Courier New" w:cs="Courier New" w:eastAsia="Courier New" w:hAnsi="Courier New"/>
           <w:b w:val="1"/>
           <w:color w:val="515151"/>
@@ -3841,16 +3691,39 @@
         <w:rPr>
           <w:rFonts w:ascii="Courier New" w:cs="Courier New" w:eastAsia="Courier New" w:hAnsi="Courier New"/>
           <w:b w:val="1"/>
+          <w:sz w:val="21"/>
+          <w:szCs w:val="21"/>
+          <w:rtl w:val="0"/>
+        </w:rPr>
+        <w:t xml:space="preserve">_______________________________________________________________________</w:t>
+      </w:r>
+      <w:r>
+        <w:rPr>
+          <w:rtl w:val="0"/>
+        </w:rPr>
+      </w:r>
+    </w:p>
+    <w:p>
+      <w:pPr>
+        <w:shd w:fill="ffffff" w:val="clear"/>
+        <w:spacing w:line="360" w:lineRule="auto"/>
+        <w:rPr>
+          <w:rFonts w:ascii="Courier New" w:cs="Courier New" w:eastAsia="Courier New" w:hAnsi="Courier New"/>
+          <w:b w:val="1"/>
           <w:color w:val="515151"/>
           <w:sz w:val="18"/>
           <w:szCs w:val="18"/>
-          <w:rtl w:val="0"/>
-        </w:rPr>
-        <w:br w:type="textWrapping"/>
-        <w:br w:type="textWrapping"/>
-        <w:br w:type="textWrapping"/>
-        <w:br w:type="textWrapping"/>
-        <w:br w:type="textWrapping"/>
+        </w:rPr>
+      </w:pPr>
+      <w:r>
+        <w:rPr>
+          <w:rFonts w:ascii="Courier New" w:cs="Courier New" w:eastAsia="Courier New" w:hAnsi="Courier New"/>
+          <w:b w:val="1"/>
+          <w:color w:val="515151"/>
+          <w:sz w:val="18"/>
+          <w:szCs w:val="18"/>
+          <w:rtl w:val="0"/>
+        </w:rPr>
         <w:br w:type="textWrapping"/>
         <w:br w:type="textWrapping"/>
         <w:br w:type="textWrapping"/>
@@ -5988,12 +5861,8 @@
       </w:pPr>
       <w:r>
         <w:rPr>
-          <w:b w:val="1"/>
-          <w:sz w:val="40"/>
-          <w:szCs w:val="40"/>
-          <w:rtl w:val="0"/>
-        </w:rPr>
-        <w:t xml:space="preserve">______________________________________________</w:t>
+          <w:rtl w:val="0"/>
+        </w:rPr>
       </w:r>
     </w:p>
     <w:p>
@@ -16442,8 +16311,7 @@
         </w:pBdr>
         <w:shd w:fill="auto" w:val="clear"/>
         <w:spacing w:after="0" w:before="0" w:line="480" w:lineRule="auto"/>
-        <w:ind w:left="0" w:right="0" w:firstLine="0"/>
-        <w:jc w:val="center"/>
+        <w:ind w:left="2160" w:right="0" w:firstLine="720"/>
         <w:rPr>
           <w:b w:val="1"/>
           <w:sz w:val="40"/>
@@ -16457,8 +16325,6 @@
           <w:szCs w:val="40"/>
           <w:rtl w:val="0"/>
         </w:rPr>
-        <w:t xml:space="preserve">_____________________________________________</w:t>
-        <w:br w:type="textWrapping"/>
         <w:t xml:space="preserve">Security Code Block</w:t>
       </w:r>
     </w:p>
@@ -17603,6 +17469,30 @@
     </w:p>
     <w:p>
       <w:pPr>
+        <w:spacing w:line="480" w:lineRule="auto"/>
+        <w:jc w:val="center"/>
+        <w:rPr>
+          <w:rFonts w:ascii="Arial" w:cs="Arial" w:eastAsia="Arial" w:hAnsi="Arial"/>
+          <w:b w:val="1"/>
+        </w:rPr>
+      </w:pPr>
+      <w:r>
+        <w:rPr>
+          <w:b w:val="1"/>
+          <w:sz w:val="40"/>
+          <w:szCs w:val="40"/>
+          <w:rtl w:val="0"/>
+        </w:rPr>
+        <w:t xml:space="preserve">____________________________________________</w:t>
+      </w:r>
+      <w:r>
+        <w:rPr>
+          <w:rtl w:val="0"/>
+        </w:rPr>
+      </w:r>
+    </w:p>
+    <w:p>
+      <w:pPr>
         <w:keepNext w:val="0"/>
         <w:keepLines w:val="0"/>
         <w:pageBreakBefore w:val="0"/>
@@ -17646,7 +17536,7 @@
         <w:shd w:fill="auto" w:val="clear"/>
         <w:spacing w:after="0" w:before="0" w:line="480" w:lineRule="auto"/>
         <w:ind w:left="0" w:right="0" w:firstLine="0"/>
-        <w:jc w:val="center"/>
+        <w:jc w:val="left"/>
         <w:rPr>
           <w:b w:val="1"/>
           <w:sz w:val="40"/>
@@ -17673,7 +17563,7 @@
           <w:between w:space="0" w:sz="0" w:val="nil"/>
         </w:pBdr>
         <w:shd w:fill="auto" w:val="clear"/>
-        <w:spacing w:after="0" w:before="0" w:line="480" w:lineRule="auto"/>
+        <w:spacing w:after="0" w:before="0" w:line="360" w:lineRule="auto"/>
         <w:ind w:left="0" w:right="0" w:firstLine="0"/>
         <w:jc w:val="center"/>
         <w:rPr>
@@ -17689,7 +17579,7 @@
           <w:szCs w:val="40"/>
           <w:rtl w:val="0"/>
         </w:rPr>
-        <w:t xml:space="preserve">______________________________________________</w:t>
+        <w:br w:type="textWrapping"/>
       </w:r>
     </w:p>
     <w:p>
@@ -17706,7 +17596,7 @@
           <w:between w:space="0" w:sz="0" w:val="nil"/>
         </w:pBdr>
         <w:shd w:fill="auto" w:val="clear"/>
-        <w:spacing w:after="0" w:before="0" w:line="480" w:lineRule="auto"/>
+        <w:spacing w:after="0" w:before="0" w:line="360" w:lineRule="auto"/>
         <w:ind w:left="0" w:right="0" w:firstLine="0"/>
         <w:jc w:val="center"/>
         <w:rPr>
@@ -17723,6 +17613,15 @@
           <w:vertAlign w:val="baseline"/>
         </w:rPr>
       </w:pPr>
+      <w:r>
+        <w:rPr>
+          <w:b w:val="1"/>
+          <w:sz w:val="40"/>
+          <w:szCs w:val="40"/>
+          <w:rtl w:val="0"/>
+        </w:rPr>
+        <w:br w:type="textWrapping"/>
+      </w:r>
       <w:r>
         <w:rPr>
           <w:rFonts w:ascii="Times New Roman" w:cs="Times New Roman" w:eastAsia="Times New Roman" w:hAnsi="Times New Roman"/>
@@ -17762,32 +17661,289 @@
       </w:pPr>
       <w:r>
         <w:rPr>
-          <w:rFonts w:ascii="Times New Roman" w:cs="Times New Roman" w:eastAsia="Times New Roman" w:hAnsi="Times New Roman"/>
-          <w:b w:val="0"/>
-          <w:i w:val="0"/>
-          <w:smallCaps w:val="0"/>
-          <w:strike w:val="0"/>
-          <w:color w:val="000000"/>
-          <w:sz w:val="24"/>
-          <w:szCs w:val="24"/>
-          <w:highlight w:val="yellow"/>
-          <w:u w:val="none"/>
-          <w:vertAlign w:val="baseline"/>
-          <w:rtl w:val="0"/>
-        </w:rPr>
-        <w:t xml:space="preserve">ANY TIME YOU FIND SOMETHING ON THE INTERNET; YOU NEED TO CITE YOUR </w:t>
-      </w:r>
-      <w:r>
-        <w:rPr>
-          <w:highlight w:val="yellow"/>
-          <w:rtl w:val="0"/>
-        </w:rPr>
-        <w:t xml:space="preserve">SOURCES (in alphabetic order)</w:t>
-      </w:r>
-      <w:r>
-        <w:rPr>
-          <w:rtl w:val="0"/>
-        </w:rPr>
+          <w:rtl w:val="0"/>
+        </w:rPr>
+      </w:r>
+    </w:p>
+    <w:p>
+      <w:pPr>
+        <w:spacing w:after="200" w:line="276.0005454545455" w:lineRule="auto"/>
+        <w:rPr>
+          <w:rFonts w:ascii="Arial" w:cs="Arial" w:eastAsia="Arial" w:hAnsi="Arial"/>
+        </w:rPr>
+      </w:pPr>
+      <w:r>
+        <w:rPr>
+          <w:rFonts w:ascii="Arial" w:cs="Arial" w:eastAsia="Arial" w:hAnsi="Arial"/>
+          <w:rtl w:val="0"/>
+        </w:rPr>
+        <w:t xml:space="preserve">EC-Council. (2021).</w:t>
+      </w:r>
+      <w:r>
+        <w:rPr>
+          <w:rFonts w:ascii="Arial" w:cs="Arial" w:eastAsia="Arial" w:hAnsi="Arial"/>
+          <w:i w:val="1"/>
+          <w:rtl w:val="0"/>
+        </w:rPr>
+        <w:t xml:space="preserve"> Certified Ethical Hacker (CEH) v11: Certified Ethical Hacker Study Guide</w:t>
+      </w:r>
+      <w:r>
+        <w:rPr>
+          <w:rFonts w:ascii="Arial" w:cs="Arial" w:eastAsia="Arial" w:hAnsi="Arial"/>
+          <w:rtl w:val="0"/>
+        </w:rPr>
+        <w:t xml:space="preserve">. EC-Council Press.</w:t>
+      </w:r>
+    </w:p>
+    <w:p>
+      <w:pPr>
+        <w:spacing w:after="200" w:line="276.0005454545455" w:lineRule="auto"/>
+        <w:rPr>
+          <w:rFonts w:ascii="Arial" w:cs="Arial" w:eastAsia="Arial" w:hAnsi="Arial"/>
+        </w:rPr>
+      </w:pPr>
+      <w:r>
+        <w:rPr>
+          <w:rFonts w:ascii="Arial" w:cs="Arial" w:eastAsia="Arial" w:hAnsi="Arial"/>
+          <w:rtl w:val="0"/>
+        </w:rPr>
+        <w:t xml:space="preserve">Grimes, R. A. (2019). </w:t>
+      </w:r>
+      <w:r>
+        <w:rPr>
+          <w:rFonts w:ascii="Arial" w:cs="Arial" w:eastAsia="Arial" w:hAnsi="Arial"/>
+          <w:i w:val="1"/>
+          <w:rtl w:val="0"/>
+        </w:rPr>
+        <w:t xml:space="preserve">Cybersecurity Basics: A Hands-on Approach</w:t>
+      </w:r>
+      <w:r>
+        <w:rPr>
+          <w:rFonts w:ascii="Arial" w:cs="Arial" w:eastAsia="Arial" w:hAnsi="Arial"/>
+          <w:rtl w:val="0"/>
+        </w:rPr>
+        <w:t xml:space="preserve">. Apress.</w:t>
+      </w:r>
+    </w:p>
+    <w:p>
+      <w:pPr>
+        <w:spacing w:after="200" w:line="276.0005454545455" w:lineRule="auto"/>
+        <w:rPr>
+          <w:rFonts w:ascii="Arial" w:cs="Arial" w:eastAsia="Arial" w:hAnsi="Arial"/>
+          <w:color w:val="0000ff"/>
+          <w:u w:val="single"/>
+        </w:rPr>
+      </w:pPr>
+      <w:r>
+        <w:rPr>
+          <w:rFonts w:ascii="Arial" w:cs="Arial" w:eastAsia="Arial" w:hAnsi="Arial"/>
+          <w:rtl w:val="0"/>
+        </w:rPr>
+        <w:t xml:space="preserve">Internet Assigned Numbers Authority. (n.d.). Service Name and Transport Protocol Port Number Registry. Retrieved from </w:t>
+      </w:r>
+      <w:r>
+        <w:rPr>
+          <w:rFonts w:ascii="Arial" w:cs="Arial" w:eastAsia="Arial" w:hAnsi="Arial"/>
+          <w:rtl w:val="0"/>
+        </w:rPr>
+        <w:t xml:space="preserve">https://www.iana.org/assignments/service-names-port-numbers/service-names-port-numbers.xhtml</w:t>
+      </w:r>
+      <w:r>
+        <w:rPr>
+          <w:rtl w:val="0"/>
+        </w:rPr>
+      </w:r>
+    </w:p>
+    <w:p>
+      <w:pPr>
+        <w:spacing w:after="200" w:line="276.0005454545455" w:lineRule="auto"/>
+        <w:rPr>
+          <w:rFonts w:ascii="Arial" w:cs="Arial" w:eastAsia="Arial" w:hAnsi="Arial"/>
+        </w:rPr>
+      </w:pPr>
+      <w:r>
+        <w:rPr>
+          <w:rFonts w:ascii="Arial" w:cs="Arial" w:eastAsia="Arial" w:hAnsi="Arial"/>
+          <w:rtl w:val="0"/>
+        </w:rPr>
+        <w:t xml:space="preserve">Landoll, D. J. (2021). </w:t>
+      </w:r>
+      <w:r>
+        <w:rPr>
+          <w:rFonts w:ascii="Arial" w:cs="Arial" w:eastAsia="Arial" w:hAnsi="Arial"/>
+          <w:i w:val="1"/>
+          <w:rtl w:val="0"/>
+        </w:rPr>
+        <w:t xml:space="preserve">The Security Risk Assessment Handbook: A Complete Guide for Performing Security Risk Assessments</w:t>
+      </w:r>
+      <w:r>
+        <w:rPr>
+          <w:rFonts w:ascii="Arial" w:cs="Arial" w:eastAsia="Arial" w:hAnsi="Arial"/>
+          <w:rtl w:val="0"/>
+        </w:rPr>
+        <w:t xml:space="preserve">. CRC Press.</w:t>
+      </w:r>
+    </w:p>
+    <w:p>
+      <w:pPr>
+        <w:spacing w:line="480" w:lineRule="auto"/>
+        <w:rPr>
+          <w:rFonts w:ascii="Arial" w:cs="Arial" w:eastAsia="Arial" w:hAnsi="Arial"/>
+        </w:rPr>
+      </w:pPr>
+      <w:r>
+        <w:rPr>
+          <w:rFonts w:ascii="Arial" w:cs="Arial" w:eastAsia="Arial" w:hAnsi="Arial"/>
+          <w:rtl w:val="0"/>
+        </w:rPr>
+        <w:t xml:space="preserve">Lee, C. B., Roedel, C., &amp; Silenok, E. (2001). </w:t>
+      </w:r>
+      <w:r>
+        <w:rPr>
+          <w:rFonts w:ascii="Arial" w:cs="Arial" w:eastAsia="Arial" w:hAnsi="Arial"/>
+          <w:i w:val="1"/>
+          <w:rtl w:val="0"/>
+        </w:rPr>
+        <w:t xml:space="preserve">Detection and characterization of port scan attacks</w:t>
+      </w:r>
+      <w:r>
+        <w:rPr>
+          <w:rFonts w:ascii="Arial" w:cs="Arial" w:eastAsia="Arial" w:hAnsi="Arial"/>
+          <w:rtl w:val="0"/>
+        </w:rPr>
+        <w:t xml:space="preserve">. Department of Computer Science &amp; Engineering, University of California, San Diego.</w:t>
+      </w:r>
+    </w:p>
+    <w:p>
+      <w:pPr>
+        <w:spacing w:after="200" w:line="276.0005454545455" w:lineRule="auto"/>
+        <w:rPr>
+          <w:rFonts w:ascii="Arial" w:cs="Arial" w:eastAsia="Arial" w:hAnsi="Arial"/>
+        </w:rPr>
+      </w:pPr>
+      <w:r>
+        <w:rPr>
+          <w:rFonts w:ascii="Arial" w:cs="Arial" w:eastAsia="Arial" w:hAnsi="Arial"/>
+          <w:rtl w:val="0"/>
+        </w:rPr>
+        <w:t xml:space="preserve">OWASP Foundation. (2023). </w:t>
+      </w:r>
+      <w:r>
+        <w:rPr>
+          <w:rFonts w:ascii="Arial" w:cs="Arial" w:eastAsia="Arial" w:hAnsi="Arial"/>
+          <w:i w:val="1"/>
+          <w:rtl w:val="0"/>
+        </w:rPr>
+        <w:t xml:space="preserve">OWASP Testing Guide v4</w:t>
+      </w:r>
+      <w:r>
+        <w:rPr>
+          <w:rFonts w:ascii="Arial" w:cs="Arial" w:eastAsia="Arial" w:hAnsi="Arial"/>
+          <w:rtl w:val="0"/>
+        </w:rPr>
+        <w:t xml:space="preserve">. https://owasp.org/www-project-web-security-testing-guide/</w:t>
+      </w:r>
+    </w:p>
+    <w:p>
+      <w:pPr>
+        <w:spacing w:after="200" w:line="276.0005454545455" w:lineRule="auto"/>
+        <w:rPr>
+          <w:rFonts w:ascii="Arial" w:cs="Arial" w:eastAsia="Arial" w:hAnsi="Arial"/>
+        </w:rPr>
+      </w:pPr>
+      <w:r>
+        <w:rPr>
+          <w:rFonts w:ascii="Arial" w:cs="Arial" w:eastAsia="Arial" w:hAnsi="Arial"/>
+          <w:rtl w:val="0"/>
+        </w:rPr>
+        <w:t xml:space="preserve">N. G. Pandey and R. S. Thakur, "PORT SCANNING AND ITS DETECTION IN PHYSICAL NETWORK," Dept. of CSE, DBACER, Nagpur.</w:t>
+      </w:r>
+    </w:p>
+    <w:p>
+      <w:pPr>
+        <w:spacing w:after="200" w:line="276.0005454545455" w:lineRule="auto"/>
+        <w:rPr>
+          <w:rFonts w:ascii="Arial" w:cs="Arial" w:eastAsia="Arial" w:hAnsi="Arial"/>
+        </w:rPr>
+      </w:pPr>
+      <w:r>
+        <w:rPr>
+          <w:rFonts w:ascii="Arial" w:cs="Arial" w:eastAsia="Arial" w:hAnsi="Arial"/>
+          <w:rtl w:val="0"/>
+        </w:rPr>
+        <w:t xml:space="preserve">Palo Alto Networks. (n.d.). </w:t>
+      </w:r>
+      <w:r>
+        <w:rPr>
+          <w:rFonts w:ascii="Arial" w:cs="Arial" w:eastAsia="Arial" w:hAnsi="Arial"/>
+          <w:i w:val="1"/>
+          <w:rtl w:val="0"/>
+        </w:rPr>
+        <w:t xml:space="preserve">What is a port scan?</w:t>
+      </w:r>
+      <w:r>
+        <w:rPr>
+          <w:rFonts w:ascii="Arial" w:cs="Arial" w:eastAsia="Arial" w:hAnsi="Arial"/>
+          <w:rtl w:val="0"/>
+        </w:rPr>
+        <w:t xml:space="preserve"> Cyberpedia. Retrieved from </w:t>
+      </w:r>
+      <w:r>
+        <w:rPr>
+          <w:rFonts w:ascii="Arial" w:cs="Arial" w:eastAsia="Arial" w:hAnsi="Arial"/>
+          <w:rtl w:val="0"/>
+        </w:rPr>
+        <w:t xml:space="preserve">https://www.paloaltonetworks.com/cyberpedia/what-is-a-port-scan</w:t>
+      </w:r>
+      <w:r>
+        <w:rPr>
+          <w:rtl w:val="0"/>
+        </w:rPr>
+      </w:r>
+    </w:p>
+    <w:p>
+      <w:pPr>
+        <w:spacing w:after="200" w:line="276.0005454545455" w:lineRule="auto"/>
+        <w:rPr>
+          <w:rFonts w:ascii="Arial" w:cs="Arial" w:eastAsia="Arial" w:hAnsi="Arial"/>
+        </w:rPr>
+      </w:pPr>
+      <w:r>
+        <w:rPr>
+          <w:rFonts w:ascii="Arial" w:cs="Arial" w:eastAsia="Arial" w:hAnsi="Arial"/>
+          <w:rtl w:val="0"/>
+        </w:rPr>
+        <w:t xml:space="preserve">S. Coyle, "Port Scanning: Techniques, Tools and Detection," University of Bradford, Bradford, United Kingdom.</w:t>
+      </w:r>
+    </w:p>
+    <w:p>
+      <w:pPr>
+        <w:spacing w:after="200" w:line="276.0005454545455" w:lineRule="auto"/>
+        <w:rPr>
+          <w:rFonts w:ascii="Arial" w:cs="Arial" w:eastAsia="Arial" w:hAnsi="Arial"/>
+        </w:rPr>
+      </w:pPr>
+      <w:r>
+        <w:rPr>
+          <w:rFonts w:ascii="Arial" w:cs="Arial" w:eastAsia="Arial" w:hAnsi="Arial"/>
+          <w:rtl w:val="0"/>
+        </w:rPr>
+        <w:t xml:space="preserve">Whitman, M. E., &amp; Mattord, H. J. (2022). </w:t>
+      </w:r>
+      <w:r>
+        <w:rPr>
+          <w:rFonts w:ascii="Arial" w:cs="Arial" w:eastAsia="Arial" w:hAnsi="Arial"/>
+          <w:i w:val="1"/>
+          <w:rtl w:val="0"/>
+        </w:rPr>
+        <w:t xml:space="preserve">Principles of Information Security (7th ed.)</w:t>
+      </w:r>
+      <w:r>
+        <w:rPr>
+          <w:rFonts w:ascii="Arial" w:cs="Arial" w:eastAsia="Arial" w:hAnsi="Arial"/>
+          <w:rtl w:val="0"/>
+        </w:rPr>
+        <w:t xml:space="preserve">. Cengage Learning.</w:t>
       </w:r>
     </w:p>
     <w:p>
@@ -17799,20 +17955,6 @@
         <w:rPr>
           <w:rtl w:val="0"/>
         </w:rPr>
-        <w:t xml:space="preserve">EC-Council. (2021).</w:t>
-      </w:r>
-      <w:r>
-        <w:rPr>
-          <w:i w:val="1"/>
-          <w:rtl w:val="0"/>
-        </w:rPr>
-        <w:t xml:space="preserve"> Certified Ethical Hacker (CEH) v11: Certified Ethical Hacker Study Guide</w:t>
-      </w:r>
-      <w:r>
-        <w:rPr>
-          <w:rtl w:val="0"/>
-        </w:rPr>
-        <w:t xml:space="preserve">. EC-Council Press.</w:t>
       </w:r>
     </w:p>
     <w:p>
@@ -17820,222 +17962,6 @@
         <w:spacing w:after="200" w:line="276.0005454545455" w:lineRule="auto"/>
         <w:rPr/>
       </w:pPr>
-      <w:r>
-        <w:rPr>
-          <w:rtl w:val="0"/>
-        </w:rPr>
-        <w:t xml:space="preserve">Grimes, R. A. (2019). </w:t>
-      </w:r>
-      <w:r>
-        <w:rPr>
-          <w:i w:val="1"/>
-          <w:rtl w:val="0"/>
-        </w:rPr>
-        <w:t xml:space="preserve">Cybersecurity Basics: A Hands-on Approach</w:t>
-      </w:r>
-      <w:r>
-        <w:rPr>
-          <w:rtl w:val="0"/>
-        </w:rPr>
-        <w:t xml:space="preserve">. Apress.</w:t>
-      </w:r>
-    </w:p>
-    <w:p>
-      <w:pPr>
-        <w:spacing w:after="200" w:line="276.0005454545455" w:lineRule="auto"/>
-        <w:rPr>
-          <w:color w:val="0000ff"/>
-          <w:u w:val="single"/>
-        </w:rPr>
-      </w:pPr>
-      <w:r>
-        <w:rPr>
-          <w:rtl w:val="0"/>
-        </w:rPr>
-        <w:t xml:space="preserve">Internet Assigned Numbers Authority. (n.d.). Service Name and Transport Protocol Port Number Registry. Retrieved from </w:t>
-      </w:r>
-      <w:hyperlink r:id="rId12">
-        <w:r>
-          <w:rPr>
-            <w:color w:val="0000ff"/>
-            <w:u w:val="single"/>
-            <w:rtl w:val="0"/>
-          </w:rPr>
-          <w:t xml:space="preserve">https://www.iana.org/assignments/service-names-port-numbers/service-names-port-numbers.xhtml</w:t>
-        </w:r>
-      </w:hyperlink>
-      <w:r>
-        <w:rPr>
-          <w:rtl w:val="0"/>
-        </w:rPr>
-      </w:r>
-    </w:p>
-    <w:p>
-      <w:pPr>
-        <w:spacing w:after="200" w:line="276.0005454545455" w:lineRule="auto"/>
-        <w:rPr/>
-      </w:pPr>
-      <w:r>
-        <w:rPr>
-          <w:rtl w:val="0"/>
-        </w:rPr>
-        <w:t xml:space="preserve">Landoll, D. J. (2021). </w:t>
-      </w:r>
-      <w:r>
-        <w:rPr>
-          <w:i w:val="1"/>
-          <w:rtl w:val="0"/>
-        </w:rPr>
-        <w:t xml:space="preserve">The Security Risk Assessment Handbook: A Complete Guide for Performing Security Risk Assessments</w:t>
-      </w:r>
-      <w:r>
-        <w:rPr>
-          <w:rtl w:val="0"/>
-        </w:rPr>
-        <w:t xml:space="preserve">. CRC Press.</w:t>
-      </w:r>
-    </w:p>
-    <w:p>
-      <w:pPr>
-        <w:spacing w:line="480" w:lineRule="auto"/>
-        <w:rPr/>
-      </w:pPr>
-      <w:r>
-        <w:rPr>
-          <w:rtl w:val="0"/>
-        </w:rPr>
-        <w:t xml:space="preserve">Lee, C. B., Roedel, C., &amp; Silenok, E. (2001). </w:t>
-      </w:r>
-      <w:r>
-        <w:rPr>
-          <w:i w:val="1"/>
-          <w:rtl w:val="0"/>
-        </w:rPr>
-        <w:t xml:space="preserve">Detection and characterization of port scan attacks</w:t>
-      </w:r>
-      <w:r>
-        <w:rPr>
-          <w:rtl w:val="0"/>
-        </w:rPr>
-        <w:t xml:space="preserve">. Department of Computer Science &amp; Engineering, University of California, San Diego.</w:t>
-      </w:r>
-    </w:p>
-    <w:p>
-      <w:pPr>
-        <w:spacing w:after="200" w:line="276.0005454545455" w:lineRule="auto"/>
-        <w:rPr/>
-      </w:pPr>
-      <w:r>
-        <w:rPr>
-          <w:rtl w:val="0"/>
-        </w:rPr>
-        <w:t xml:space="preserve">OWASP Foundation. (2023). </w:t>
-      </w:r>
-      <w:r>
-        <w:rPr>
-          <w:i w:val="1"/>
-          <w:rtl w:val="0"/>
-        </w:rPr>
-        <w:t xml:space="preserve">OWASP Testing Guide v4</w:t>
-      </w:r>
-      <w:r>
-        <w:rPr>
-          <w:rtl w:val="0"/>
-        </w:rPr>
-        <w:t xml:space="preserve">. https://owasp.org/www-project-web-security-testing-guide/</w:t>
-      </w:r>
-    </w:p>
-    <w:p>
-      <w:pPr>
-        <w:spacing w:after="200" w:line="276.0005454545455" w:lineRule="auto"/>
-        <w:rPr/>
-      </w:pPr>
-      <w:r>
-        <w:rPr>
-          <w:rtl w:val="0"/>
-        </w:rPr>
-        <w:t xml:space="preserve">Whitman, M. E., &amp; Mattord, H. J. (2022). </w:t>
-      </w:r>
-      <w:r>
-        <w:rPr>
-          <w:i w:val="1"/>
-          <w:rtl w:val="0"/>
-        </w:rPr>
-        <w:t xml:space="preserve">Principles of Information Security (7th ed.)</w:t>
-      </w:r>
-      <w:r>
-        <w:rPr>
-          <w:rtl w:val="0"/>
-        </w:rPr>
-        <w:t xml:space="preserve">. Cengage Learning.</w:t>
-      </w:r>
-    </w:p>
-    <w:p>
-      <w:pPr>
-        <w:spacing w:after="200" w:line="276.0005454545455" w:lineRule="auto"/>
-        <w:rPr/>
-      </w:pPr>
-      <w:r>
-        <w:rPr>
-          <w:rtl w:val="0"/>
-        </w:rPr>
-        <w:t xml:space="preserve">S. Coyle, "Port Scanning: Techniques, Tools and Detection," University of Bradford, Bradford, United Kingdom.</w:t>
-      </w:r>
-    </w:p>
-    <w:p>
-      <w:pPr>
-        <w:spacing w:after="200" w:line="276.0005454545455" w:lineRule="auto"/>
-        <w:rPr/>
-      </w:pPr>
-      <w:r>
-        <w:rPr>
-          <w:rtl w:val="0"/>
-        </w:rPr>
-        <w:t xml:space="preserve">N. G. Pandey and R. S. Thakur, "PORT SCANNING AND ITS DETECTION IN PHYSICAL NETWORK," Dept. of CSE, DBACER, Nagpur.</w:t>
-      </w:r>
-    </w:p>
-    <w:p>
-      <w:pPr>
-        <w:spacing w:after="200" w:line="276.0005454545455" w:lineRule="auto"/>
-        <w:rPr/>
-      </w:pPr>
-      <w:r>
-        <w:rPr>
-          <w:rtl w:val="0"/>
-        </w:rPr>
-        <w:t xml:space="preserve">Palo Alto Networks. (n.d.). </w:t>
-      </w:r>
-      <w:r>
-        <w:rPr>
-          <w:i w:val="1"/>
-          <w:rtl w:val="0"/>
-        </w:rPr>
-        <w:t xml:space="preserve">What is a port scan?</w:t>
-      </w:r>
-      <w:r>
-        <w:rPr>
-          <w:rtl w:val="0"/>
-        </w:rPr>
-        <w:t xml:space="preserve"> Cyberpedia. Retrieved from</w:t>
-      </w:r>
-      <w:hyperlink r:id="rId13">
-        <w:r>
-          <w:rPr>
-            <w:rtl w:val="0"/>
-          </w:rPr>
-          <w:t xml:space="preserve"> </w:t>
-        </w:r>
-      </w:hyperlink>
-      <w:hyperlink r:id="rId14">
-        <w:r>
-          <w:rPr>
-            <w:color w:val="1155cc"/>
-            <w:u w:val="single"/>
-            <w:rtl w:val="0"/>
-          </w:rPr>
-          <w:t xml:space="preserve">https://www.paloaltonetworks.com/cyberpedia/what-is-a-port-scan</w:t>
-        </w:r>
-      </w:hyperlink>
       <w:r>
         <w:rPr>
           <w:rtl w:val="0"/>

</xml_diff>

<commit_message>
final doc port scanner
final doc port scanner
</commit_message>
<xml_diff>
--- a/Port_Scanner_Project.docx
+++ b/Port_Scanner_Project.docx
@@ -916,7 +916,7 @@
           <w:rFonts w:ascii="Arial" w:cs="Arial" w:eastAsia="Arial" w:hAnsi="Arial"/>
           <w:rtl w:val="0"/>
         </w:rPr>
-        <w:t xml:space="preserve">: Every result is logged with a timestamp.</w:t>
+        <w:t xml:space="preserve">: Every result is logged.</w:t>
       </w:r>
       <w:r>
         <w:rPr>
@@ -1568,13 +1568,19 @@
           <w:rtl w:val="0"/>
         </w:rPr>
         <w:br w:type="textWrapping"/>
+        <w:br w:type="textWrapping"/>
+        <w:br w:type="textWrapping"/>
+        <w:br w:type="textWrapping"/>
+        <w:br w:type="textWrapping"/>
+        <w:br w:type="textWrapping"/>
+        <w:br w:type="textWrapping"/>
       </w:r>
       <w:r>
         <w:rPr>
           <w:rFonts w:ascii="Arial" w:cs="Arial" w:eastAsia="Arial" w:hAnsi="Arial"/>
           <w:rtl w:val="0"/>
         </w:rPr>
-        <w:t xml:space="preserve">Also from the part where we tried to add the password section with the main variable priority so it would boot or proceed in order. We did not manage to provide the proper code to make it work this way thus we removed the main part of the code and we went in with cleaner version without parts. This helped us to reach the en result with no issues.</w:t>
+        <w:t xml:space="preserve">Also from the part where we tried to add the password section with the main variable priority so it would boot or proceed in order. We did not manage to provide the proper code to make it work this way thus we removed the main part of the code and we went in with cleaner version without parts. This helped us to reach the end result with no issues.</w:t>
       </w:r>
       <w:r>
         <w:rPr>
@@ -1843,8 +1849,6 @@
           <w:b w:val="1"/>
           <w:rtl w:val="0"/>
         </w:rPr>
-        <w:br w:type="textWrapping"/>
-        <w:br w:type="textWrapping"/>
         <w:br w:type="textWrapping"/>
         <w:br w:type="textWrapping"/>
         <w:br w:type="textWrapping"/>
@@ -1906,12 +1910,12 @@
           <wp:inline distB="114300" distT="114300" distL="114300" distR="114300">
             <wp:extent cx="2043015" cy="468511"/>
             <wp:effectExtent b="0" l="0" r="0" t="0"/>
-            <wp:docPr id="2" name="image1.png"/>
+            <wp:docPr id="2" name="image2.png"/>
             <a:graphic>
               <a:graphicData uri="http://schemas.openxmlformats.org/drawingml/2006/picture">
                 <pic:pic>
                   <pic:nvPicPr>
-                    <pic:cNvPr id="0" name="image1.png"/>
+                    <pic:cNvPr id="0" name="image2.png"/>
                     <pic:cNvPicPr preferRelativeResize="0"/>
                   </pic:nvPicPr>
                   <pic:blipFill>
@@ -1994,12 +1998,12 @@
           <wp:inline distB="114300" distT="114300" distL="114300" distR="114300">
             <wp:extent cx="5567363" cy="994172"/>
             <wp:effectExtent b="0" l="0" r="0" t="0"/>
-            <wp:docPr id="3" name="image2.png"/>
+            <wp:docPr id="3" name="image1.png"/>
             <a:graphic>
               <a:graphicData uri="http://schemas.openxmlformats.org/drawingml/2006/picture">
                 <pic:pic>
                   <pic:nvPicPr>
-                    <pic:cNvPr id="0" name="image2.png"/>
+                    <pic:cNvPr id="0" name="image1.png"/>
                     <pic:cNvPicPr preferRelativeResize="0"/>
                   </pic:nvPicPr>
                   <pic:blipFill>

</xml_diff>